<commit_message>
Fixed typefout in Notulen
</commit_message>
<xml_diff>
--- a/Documentatie/Notulen/Notulen.docx
+++ b/Documentatie/Notulen/Notulen.docx
@@ -299,7 +299,7 @@
               </mc:Choice>
               <mc:Fallback>
                 <w:pict>
-                  <v:group w14:anchorId="02EE325E" id="Groep 149" o:spid="_x0000_s1026" style="position:absolute;margin-left:0;margin-top:0;width:8in;height:95.7pt;z-index:251662336;mso-width-percent:941;mso-height-percent:121;mso-top-percent:23;mso-position-horizontal:center;mso-position-horizontal-relative:page;mso-position-vertical-relative:page;mso-width-percent:941;mso-height-percent:121;mso-top-percent:23" coordorigin="" coordsize="73152,12161" o:gfxdata="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">
+                  <v:group w14:anchorId="6CE509AF" id="Groep 149" o:spid="_x0000_s1026" style="position:absolute;margin-left:0;margin-top:0;width:8in;height:95.7pt;z-index:251662336;mso-width-percent:941;mso-height-percent:121;mso-top-percent:23;mso-position-horizontal:center;mso-position-horizontal-relative:page;mso-position-vertical-relative:page;mso-width-percent:941;mso-height-percent:121;mso-top-percent:23" coordorigin="" coordsize="73152,12161" o:gfxdata="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">
                     <v:shape id="Rechthoek 51" o:spid="_x0000_s1027" style="position:absolute;width:73152;height:11303;visibility:visible;mso-wrap-style:square;v-text-anchor:middle" coordsize="7312660,1129665" o:gfxdata="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" path="m,l7312660,r,1129665l3619500,733425,,1091565,,xe" fillcolor="#4472c4 [3204]" stroked="f" strokeweight="1.25pt">
                       <v:path arrowok="t" o:connecttype="custom" o:connectlocs="0,0;7315200,0;7315200,1130373;3620757,733885;0,1092249;0,0" o:connectangles="0,0,0,0,0,0"/>
                     </v:shape>
@@ -6567,7 +6567,41 @@
                 <w:sz w:val="24"/>
                 <w:szCs w:val="24"/>
               </w:rPr>
-              <w:t>Moskou laten zien</w:t>
+              <w:t>Mo</w:t>
+            </w:r>
+            <w:r>
+              <w:rPr>
+                <w:rFonts w:ascii="Arial" w:hAnsi="Arial" w:cs="Arial"/>
+                <w:sz w:val="24"/>
+                <w:szCs w:val="24"/>
+              </w:rPr>
+              <w:t>sc</w:t>
+            </w:r>
+            <w:r>
+              <w:rPr>
+                <w:rFonts w:ascii="Arial" w:hAnsi="Arial" w:cs="Arial"/>
+                <w:sz w:val="24"/>
+                <w:szCs w:val="24"/>
+              </w:rPr>
+              <w:t>o</w:t>
+            </w:r>
+            <w:r>
+              <w:rPr>
+                <w:rFonts w:ascii="Arial" w:hAnsi="Arial" w:cs="Arial"/>
+                <w:sz w:val="24"/>
+                <w:szCs w:val="24"/>
+              </w:rPr>
+              <w:t>w</w:t>
+            </w:r>
+            <w:bookmarkStart w:id="15" w:name="_GoBack"/>
+            <w:bookmarkEnd w:id="15"/>
+            <w:r>
+              <w:rPr>
+                <w:rFonts w:ascii="Arial" w:hAnsi="Arial" w:cs="Arial"/>
+                <w:sz w:val="24"/>
+                <w:szCs w:val="24"/>
+              </w:rPr>
+              <w:t xml:space="preserve"> laten zien</w:t>
             </w:r>
           </w:p>
         </w:tc>
@@ -7040,7 +7074,7 @@
           <w:szCs w:val="24"/>
         </w:rPr>
       </w:pPr>
-      <w:bookmarkStart w:id="15" w:name="_Toc510519341"/>
+      <w:bookmarkStart w:id="16" w:name="_Toc510519341"/>
       <w:r>
         <w:rPr>
           <w:rFonts w:ascii="Arial" w:hAnsi="Arial" w:cs="Arial"/>
@@ -7049,7 +7083,7 @@
         </w:rPr>
         <w:t>Notulen vergadering</w:t>
       </w:r>
-      <w:bookmarkEnd w:id="15"/>
+      <w:bookmarkEnd w:id="16"/>
     </w:p>
     <w:tbl>
       <w:tblPr>
@@ -7598,8 +7632,6 @@
           <w:szCs w:val="24"/>
         </w:rPr>
       </w:pPr>
-      <w:bookmarkStart w:id="16" w:name="_GoBack"/>
-      <w:bookmarkEnd w:id="16"/>
     </w:p>
     <w:p>
       <w:pPr>
@@ -34745,8 +34777,8 @@
     <w:rsid w:val="00094B33"/>
     <w:rsid w:val="001B1EEA"/>
     <w:rsid w:val="005C5A96"/>
-    <w:rsid w:val="00772C44"/>
     <w:rsid w:val="00810384"/>
+    <w:rsid w:val="009A6A01"/>
     <w:rsid w:val="009D3195"/>
     <w:rsid w:val="00AF7603"/>
     <w:rsid w:val="00B53D4F"/>
@@ -35905,7 +35937,7 @@
 </file>
 
 <file path=customXml/itemProps2.xml><?xml version="1.0" encoding="utf-8"?>
-<ds:datastoreItem xmlns:ds="http://schemas.openxmlformats.org/officeDocument/2006/customXml" ds:itemID="{CE0C55B3-D83B-45A9-8DC1-76ABA186DAD1}">
+<ds:datastoreItem xmlns:ds="http://schemas.openxmlformats.org/officeDocument/2006/customXml" ds:itemID="{4269BF5A-14C3-4820-B5B3-0C6B4046BB97}">
   <ds:schemaRefs>
     <ds:schemaRef ds:uri="http://schemas.openxmlformats.org/officeDocument/2006/bibliography"/>
   </ds:schemaRefs>

</xml_diff>